<commit_message>
print every other letter from string 'Hello World'
</commit_message>
<xml_diff>
--- a/Critical thinking worksheet (1).docx
+++ b/Critical thinking worksheet (1).docx
@@ -1062,8 +1062,8 @@
         </w:rPr>
       </w:pPr>
       <w:r>
-        <w:object w:dxaOrig="5011" w:dyaOrig="1584">
-          <v:rect xmlns:o="urn:schemas-microsoft-com:office:office" xmlns:v="urn:schemas-microsoft-com:vml" id="rectole0000000000" style="width:250.550000pt;height:79.200000pt" o:preferrelative="t" o:ole="">
+        <w:object w:dxaOrig="5081" w:dyaOrig="1599">
+          <v:rect xmlns:o="urn:schemas-microsoft-com:office:office" xmlns:v="urn:schemas-microsoft-com:vml" id="rectole0000000000" style="width:254.050000pt;height:79.950000pt" o:preferrelative="t" o:ole="">
             <o:lock v:ext="edit"/>
             <v:imagedata xmlns:r="http://schemas.openxmlformats.org/officeDocument/2006/relationships" r:id="docRId1" o:title=""/>
           </v:rect>
@@ -1643,8 +1643,8 @@
         <w:t xml:space="preserve">Let’s next create a method inside our new class like this:</w:t>
       </w:r>
       <w:r>
-        <w:object w:dxaOrig="7531" w:dyaOrig="3111">
-          <v:rect xmlns:o="urn:schemas-microsoft-com:office:office" xmlns:v="urn:schemas-microsoft-com:vml" id="rectole0000000001" style="width:376.550000pt;height:155.550000pt" o:preferrelative="t" o:ole="">
+        <w:object w:dxaOrig="7633" w:dyaOrig="3158">
+          <v:rect xmlns:o="urn:schemas-microsoft-com:office:office" xmlns:v="urn:schemas-microsoft-com:vml" id="rectole0000000001" style="width:381.650000pt;height:157.900000pt" o:preferrelative="t" o:ole="">
             <o:lock v:ext="edit"/>
             <v:imagedata xmlns:r="http://schemas.openxmlformats.org/officeDocument/2006/relationships" r:id="docRId3" o:title=""/>
           </v:rect>
@@ -1778,8 +1778,8 @@
         </w:rPr>
       </w:pPr>
       <w:r>
-        <w:object w:dxaOrig="6912" w:dyaOrig="1555">
-          <v:rect xmlns:o="urn:schemas-microsoft-com:office:office" xmlns:v="urn:schemas-microsoft-com:vml" id="rectole0000000002" style="width:345.600000pt;height:77.750000pt" o:preferrelative="t" o:ole="">
+        <w:object w:dxaOrig="7005" w:dyaOrig="1579">
+          <v:rect xmlns:o="urn:schemas-microsoft-com:office:office" xmlns:v="urn:schemas-microsoft-com:vml" id="rectole0000000002" style="width:350.250000pt;height:78.950000pt" o:preferrelative="t" o:ole="">
             <o:lock v:ext="edit"/>
             <v:imagedata xmlns:r="http://schemas.openxmlformats.org/officeDocument/2006/relationships" r:id="docRId5" o:title=""/>
           </v:rect>
@@ -1935,8 +1935,8 @@
         </w:rPr>
       </w:pPr>
       <w:r>
-        <w:object w:dxaOrig="6912" w:dyaOrig="2520">
-          <v:rect xmlns:o="urn:schemas-microsoft-com:office:office" xmlns:v="urn:schemas-microsoft-com:vml" id="rectole0000000003" style="width:345.600000pt;height:126.000000pt" o:preferrelative="t" o:ole="">
+        <w:object w:dxaOrig="7005" w:dyaOrig="2551">
+          <v:rect xmlns:o="urn:schemas-microsoft-com:office:office" xmlns:v="urn:schemas-microsoft-com:vml" id="rectole0000000003" style="width:350.250000pt;height:127.550000pt" o:preferrelative="t" o:ole="">
             <o:lock v:ext="edit"/>
             <v:imagedata xmlns:r="http://schemas.openxmlformats.org/officeDocument/2006/relationships" r:id="docRId7" o:title=""/>
           </v:rect>
@@ -3626,8 +3626,8 @@
         </w:rPr>
       </w:pPr>
       <w:r>
-        <w:object w:dxaOrig="7329" w:dyaOrig="4048">
-          <v:rect xmlns:o="urn:schemas-microsoft-com:office:office" xmlns:v="urn:schemas-microsoft-com:vml" id="rectole0000000004" style="width:366.450000pt;height:202.400000pt" o:preferrelative="t" o:ole="">
+        <w:object w:dxaOrig="7410" w:dyaOrig="4089">
+          <v:rect xmlns:o="urn:schemas-microsoft-com:office:office" xmlns:v="urn:schemas-microsoft-com:vml" id="rectole0000000004" style="width:370.500000pt;height:204.450000pt" o:preferrelative="t" o:ole="">
             <o:lock v:ext="edit"/>
             <v:imagedata xmlns:r="http://schemas.openxmlformats.org/officeDocument/2006/relationships" r:id="docRId9" o:title=""/>
           </v:rect>
@@ -3750,8 +3750,8 @@
         </w:rPr>
       </w:pPr>
       <w:r>
-        <w:object w:dxaOrig="6912" w:dyaOrig="5284">
-          <v:rect xmlns:o="urn:schemas-microsoft-com:office:office" xmlns:v="urn:schemas-microsoft-com:vml" id="rectole0000000005" style="width:345.600000pt;height:264.200000pt" o:preferrelative="t" o:ole="">
+        <w:object w:dxaOrig="7005" w:dyaOrig="5345">
+          <v:rect xmlns:o="urn:schemas-microsoft-com:office:office" xmlns:v="urn:schemas-microsoft-com:vml" id="rectole0000000005" style="width:350.250000pt;height:267.250000pt" o:preferrelative="t" o:ole="">
             <o:lock v:ext="edit"/>
             <v:imagedata xmlns:r="http://schemas.openxmlformats.org/officeDocument/2006/relationships" r:id="docRId11" o:title=""/>
           </v:rect>
@@ -4194,8 +4194,8 @@
         </w:rPr>
       </w:pPr>
       <w:r>
-        <w:object w:dxaOrig="6912" w:dyaOrig="1958">
-          <v:rect xmlns:o="urn:schemas-microsoft-com:office:office" xmlns:v="urn:schemas-microsoft-com:vml" id="rectole0000000006" style="width:345.600000pt;height:97.900000pt" o:preferrelative="t" o:ole="">
+        <w:object w:dxaOrig="7005" w:dyaOrig="1984">
+          <v:rect xmlns:o="urn:schemas-microsoft-com:office:office" xmlns:v="urn:schemas-microsoft-com:vml" id="rectole0000000006" style="width:350.250000pt;height:99.200000pt" o:preferrelative="t" o:ole="">
             <o:lock v:ext="edit"/>
             <v:imagedata xmlns:r="http://schemas.openxmlformats.org/officeDocument/2006/relationships" r:id="docRId13" o:title=""/>
           </v:rect>

</xml_diff>

<commit_message>
fun with methods, change method to take values instead
</commit_message>
<xml_diff>
--- a/Critical thinking worksheet (1).docx
+++ b/Critical thinking worksheet (1).docx
@@ -1062,8 +1062,8 @@
         </w:rPr>
       </w:pPr>
       <w:r>
-        <w:object w:dxaOrig="5081" w:dyaOrig="1599">
-          <v:rect xmlns:o="urn:schemas-microsoft-com:office:office" xmlns:v="urn:schemas-microsoft-com:vml" id="rectole0000000000" style="width:254.050000pt;height:79.950000pt" o:preferrelative="t" o:ole="">
+        <w:object w:dxaOrig="5142" w:dyaOrig="1619">
+          <v:rect xmlns:o="urn:schemas-microsoft-com:office:office" xmlns:v="urn:schemas-microsoft-com:vml" id="rectole0000000000" style="width:257.100000pt;height:80.950000pt" o:preferrelative="t" o:ole="">
             <o:lock v:ext="edit"/>
             <v:imagedata xmlns:r="http://schemas.openxmlformats.org/officeDocument/2006/relationships" r:id="docRId1" o:title=""/>
           </v:rect>
@@ -1643,8 +1643,8 @@
         <w:t xml:space="preserve">Let’s next create a method inside our new class like this:</w:t>
       </w:r>
       <w:r>
-        <w:object w:dxaOrig="7633" w:dyaOrig="3158">
-          <v:rect xmlns:o="urn:schemas-microsoft-com:office:office" xmlns:v="urn:schemas-microsoft-com:vml" id="rectole0000000001" style="width:381.650000pt;height:157.900000pt" o:preferrelative="t" o:ole="">
+        <w:object w:dxaOrig="7734" w:dyaOrig="3199">
+          <v:rect xmlns:o="urn:schemas-microsoft-com:office:office" xmlns:v="urn:schemas-microsoft-com:vml" id="rectole0000000001" style="width:386.700000pt;height:159.950000pt" o:preferrelative="t" o:ole="">
             <o:lock v:ext="edit"/>
             <v:imagedata xmlns:r="http://schemas.openxmlformats.org/officeDocument/2006/relationships" r:id="docRId3" o:title=""/>
           </v:rect>
@@ -1778,8 +1778,8 @@
         </w:rPr>
       </w:pPr>
       <w:r>
-        <w:object w:dxaOrig="7005" w:dyaOrig="1579">
-          <v:rect xmlns:o="urn:schemas-microsoft-com:office:office" xmlns:v="urn:schemas-microsoft-com:vml" id="rectole0000000002" style="width:350.250000pt;height:78.950000pt" o:preferrelative="t" o:ole="">
+        <w:object w:dxaOrig="7086" w:dyaOrig="1599">
+          <v:rect xmlns:o="urn:schemas-microsoft-com:office:office" xmlns:v="urn:schemas-microsoft-com:vml" id="rectole0000000002" style="width:354.300000pt;height:79.950000pt" o:preferrelative="t" o:ole="">
             <o:lock v:ext="edit"/>
             <v:imagedata xmlns:r="http://schemas.openxmlformats.org/officeDocument/2006/relationships" r:id="docRId5" o:title=""/>
           </v:rect>
@@ -1935,8 +1935,8 @@
         </w:rPr>
       </w:pPr>
       <w:r>
-        <w:object w:dxaOrig="7005" w:dyaOrig="2551">
-          <v:rect xmlns:o="urn:schemas-microsoft-com:office:office" xmlns:v="urn:schemas-microsoft-com:vml" id="rectole0000000003" style="width:350.250000pt;height:127.550000pt" o:preferrelative="t" o:ole="">
+        <w:object w:dxaOrig="7086" w:dyaOrig="2591">
+          <v:rect xmlns:o="urn:schemas-microsoft-com:office:office" xmlns:v="urn:schemas-microsoft-com:vml" id="rectole0000000003" style="width:354.300000pt;height:129.550000pt" o:preferrelative="t" o:ole="">
             <o:lock v:ext="edit"/>
             <v:imagedata xmlns:r="http://schemas.openxmlformats.org/officeDocument/2006/relationships" r:id="docRId7" o:title=""/>
           </v:rect>
@@ -3626,8 +3626,8 @@
         </w:rPr>
       </w:pPr>
       <w:r>
-        <w:object w:dxaOrig="7410" w:dyaOrig="4089">
-          <v:rect xmlns:o="urn:schemas-microsoft-com:office:office" xmlns:v="urn:schemas-microsoft-com:vml" id="rectole0000000004" style="width:370.500000pt;height:204.450000pt" o:preferrelative="t" o:ole="">
+        <w:object w:dxaOrig="7511" w:dyaOrig="4130">
+          <v:rect xmlns:o="urn:schemas-microsoft-com:office:office" xmlns:v="urn:schemas-microsoft-com:vml" id="rectole0000000004" style="width:375.550000pt;height:206.500000pt" o:preferrelative="t" o:ole="">
             <o:lock v:ext="edit"/>
             <v:imagedata xmlns:r="http://schemas.openxmlformats.org/officeDocument/2006/relationships" r:id="docRId9" o:title=""/>
           </v:rect>
@@ -3750,8 +3750,8 @@
         </w:rPr>
       </w:pPr>
       <w:r>
-        <w:object w:dxaOrig="7005" w:dyaOrig="5345">
-          <v:rect xmlns:o="urn:schemas-microsoft-com:office:office" xmlns:v="urn:schemas-microsoft-com:vml" id="rectole0000000005" style="width:350.250000pt;height:267.250000pt" o:preferrelative="t" o:ole="">
+        <w:object w:dxaOrig="7086" w:dyaOrig="5406">
+          <v:rect xmlns:o="urn:schemas-microsoft-com:office:office" xmlns:v="urn:schemas-microsoft-com:vml" id="rectole0000000005" style="width:354.300000pt;height:270.300000pt" o:preferrelative="t" o:ole="">
             <o:lock v:ext="edit"/>
             <v:imagedata xmlns:r="http://schemas.openxmlformats.org/officeDocument/2006/relationships" r:id="docRId11" o:title=""/>
           </v:rect>
@@ -4194,8 +4194,8 @@
         </w:rPr>
       </w:pPr>
       <w:r>
-        <w:object w:dxaOrig="7005" w:dyaOrig="1984">
-          <v:rect xmlns:o="urn:schemas-microsoft-com:office:office" xmlns:v="urn:schemas-microsoft-com:vml" id="rectole0000000006" style="width:350.250000pt;height:99.200000pt" o:preferrelative="t" o:ole="">
+        <w:object w:dxaOrig="7086" w:dyaOrig="2004">
+          <v:rect xmlns:o="urn:schemas-microsoft-com:office:office" xmlns:v="urn:schemas-microsoft-com:vml" id="rectole0000000006" style="width:354.300000pt;height:100.200000pt" o:preferrelative="t" o:ole="">
             <o:lock v:ext="edit"/>
             <v:imagedata xmlns:r="http://schemas.openxmlformats.org/officeDocument/2006/relationships" r:id="docRId13" o:title=""/>
           </v:rect>

</xml_diff>